<commit_message>
lua code to generate author blocks for docx, improved formatting, vinny intro added, start of citations
</commit_message>
<xml_diff>
--- a/word-styles-reference-01.docx
+++ b/word-styles-reference-01.docx
@@ -36,15 +36,12 @@
     </w:p>
     <w:p>
       <w:pPr>
-        <w:pStyle w:val="Heading2"/>
+        <w:pStyle w:val="Heading1"/>
       </w:pPr>
       <w:bookmarkStart w:id="0" w:name="r-markdown"/>
       <w:bookmarkEnd w:id="0"/>
       <w:r>
-        <w:t>R</w:t>
-      </w:r>
-      <w:r>
-        <w:t xml:space="preserve"> Markdown</w:t>
+        <w:t>R Markdown</w:t>
       </w:r>
     </w:p>
     <w:p>
@@ -80,16 +77,18 @@
         <w:t>Knit</w:t>
       </w:r>
       <w:r>
-        <w:t xml:space="preserve"> button a docum</w:t>
+        <w:t xml:space="preserve"> </w:t>
+      </w:r>
+      <w:proofErr w:type="gramStart"/>
+      <w:r>
+        <w:t>button</w:t>
+      </w:r>
+      <w:proofErr w:type="gramEnd"/>
+      <w:r>
+        <w:t xml:space="preserve"> a document will be generated that includes both content as well as the output of any embedded R code chunks within the document. You can embed an R code chunk like this:</w:t>
       </w:r>
       <w:bookmarkStart w:id="1" w:name="_GoBack"/>
       <w:bookmarkEnd w:id="1"/>
-      <w:r>
-        <w:t>ent will be generated that includes both content as well as the output of any embedded R code chunks within the document. You can embed an R c</w:t>
-      </w:r>
-      <w:r>
-        <w:t>ode chunk like this:</w:t>
-      </w:r>
     </w:p>
     <w:p>
       <w:pPr>
@@ -139,7 +138,21 @@
         <w:rPr>
           <w:rStyle w:val="VerbatimChar"/>
         </w:rPr>
-        <w:t xml:space="preserve">##  Min.   : 4.0   Min.   :  2.00  </w:t>
+        <w:t>#</w:t>
+      </w:r>
+      <w:proofErr w:type="gramStart"/>
+      <w:r>
+        <w:rPr>
+          <w:rStyle w:val="VerbatimChar"/>
+        </w:rPr>
+        <w:t>#  Min.</w:t>
+      </w:r>
+      <w:proofErr w:type="gramEnd"/>
+      <w:r>
+        <w:rPr>
+          <w:rStyle w:val="VerbatimChar"/>
+        </w:rPr>
+        <w:t xml:space="preserve">   : 4.0   Min.   :  2.00  </w:t>
       </w:r>
       <w:r>
         <w:br/>
@@ -184,13 +197,7 @@
         <w:rPr>
           <w:rStyle w:val="VerbatimChar"/>
         </w:rPr>
-        <w:t>##  M</w:t>
-      </w:r>
-      <w:r>
-        <w:rPr>
-          <w:rStyle w:val="VerbatimChar"/>
-        </w:rPr>
-        <w:t>ax.   :25.0   Max.   :120.00</w:t>
+        <w:t>##  Max.   :25.0   Max.   :120.00</w:t>
       </w:r>
     </w:p>
     <w:p>
@@ -200,10 +207,7 @@
       <w:bookmarkStart w:id="2" w:name="including-plots"/>
       <w:bookmarkEnd w:id="2"/>
       <w:r>
-        <w:t>I</w:t>
-      </w:r>
-      <w:r>
-        <w:t>ncluding Plots</w:t>
+        <w:t>Including Plots</w:t>
       </w:r>
     </w:p>
     <w:p>
@@ -211,10 +215,7 @@
         <w:pStyle w:val="FirstParagraph"/>
       </w:pPr>
       <w:r>
-        <w:t>You can also embed plots, f</w:t>
-      </w:r>
-      <w:r>
-        <w:t>or example:</w:t>
+        <w:t>You can also embed plots, for example:</w:t>
       </w:r>
     </w:p>
     <w:p>
@@ -227,7 +228,7 @@
         </w:rPr>
         <w:lastRenderedPageBreak/>
         <w:drawing>
-          <wp:inline distT="0" distB="0" distL="0" distR="0">
+          <wp:inline distT="0" distB="0" distL="0" distR="0" wp14:anchorId="656128E8" wp14:editId="5B6B4A62">
             <wp:extent cx="5334000" cy="4267200"/>
             <wp:effectExtent l="0" t="0" r="0" b="0"/>
             <wp:docPr id="1" name="Picture"/>
@@ -528,7 +529,7 @@
   <w:abstractNum w:abstractNumId="2" w15:restartNumberingAfterBreak="0">
     <w:nsid w:val="FFFFFF7C"/>
     <w:multiLevelType w:val="singleLevel"/>
-    <w:tmpl w:val="77CC70F0"/>
+    <w:tmpl w:val="921016B4"/>
     <w:lvl w:ilvl="0">
       <w:start w:val="1"/>
       <w:numFmt w:val="decimal"/>
@@ -545,7 +546,7 @@
   <w:abstractNum w:abstractNumId="3" w15:restartNumberingAfterBreak="0">
     <w:nsid w:val="FFFFFF7D"/>
     <w:multiLevelType w:val="singleLevel"/>
-    <w:tmpl w:val="1CCACA66"/>
+    <w:tmpl w:val="43AA270E"/>
     <w:lvl w:ilvl="0">
       <w:start w:val="1"/>
       <w:numFmt w:val="decimal"/>
@@ -562,7 +563,7 @@
   <w:abstractNum w:abstractNumId="4" w15:restartNumberingAfterBreak="0">
     <w:nsid w:val="FFFFFF7E"/>
     <w:multiLevelType w:val="singleLevel"/>
-    <w:tmpl w:val="291225A2"/>
+    <w:tmpl w:val="AB321AE4"/>
     <w:lvl w:ilvl="0">
       <w:start w:val="1"/>
       <w:numFmt w:val="decimal"/>
@@ -579,7 +580,7 @@
   <w:abstractNum w:abstractNumId="5" w15:restartNumberingAfterBreak="0">
     <w:nsid w:val="FFFFFF7F"/>
     <w:multiLevelType w:val="singleLevel"/>
-    <w:tmpl w:val="1BB69D8C"/>
+    <w:tmpl w:val="093EE95E"/>
     <w:lvl w:ilvl="0">
       <w:start w:val="1"/>
       <w:numFmt w:val="decimal"/>
@@ -596,7 +597,7 @@
   <w:abstractNum w:abstractNumId="6" w15:restartNumberingAfterBreak="0">
     <w:nsid w:val="FFFFFF80"/>
     <w:multiLevelType w:val="singleLevel"/>
-    <w:tmpl w:val="3A645EBA"/>
+    <w:tmpl w:val="8AA44276"/>
     <w:lvl w:ilvl="0">
       <w:start w:val="1"/>
       <w:numFmt w:val="bullet"/>
@@ -616,7 +617,7 @@
   <w:abstractNum w:abstractNumId="7" w15:restartNumberingAfterBreak="0">
     <w:nsid w:val="FFFFFF81"/>
     <w:multiLevelType w:val="singleLevel"/>
-    <w:tmpl w:val="7A628E26"/>
+    <w:tmpl w:val="1214DAC2"/>
     <w:lvl w:ilvl="0">
       <w:start w:val="1"/>
       <w:numFmt w:val="bullet"/>
@@ -636,7 +637,7 @@
   <w:abstractNum w:abstractNumId="8" w15:restartNumberingAfterBreak="0">
     <w:nsid w:val="FFFFFF82"/>
     <w:multiLevelType w:val="singleLevel"/>
-    <w:tmpl w:val="BF664BBE"/>
+    <w:tmpl w:val="E6C263B4"/>
     <w:lvl w:ilvl="0">
       <w:start w:val="1"/>
       <w:numFmt w:val="bullet"/>
@@ -656,7 +657,7 @@
   <w:abstractNum w:abstractNumId="9" w15:restartNumberingAfterBreak="0">
     <w:nsid w:val="FFFFFF83"/>
     <w:multiLevelType w:val="singleLevel"/>
-    <w:tmpl w:val="254657F8"/>
+    <w:tmpl w:val="830E182A"/>
     <w:lvl w:ilvl="0">
       <w:start w:val="1"/>
       <w:numFmt w:val="bullet"/>
@@ -676,7 +677,7 @@
   <w:abstractNum w:abstractNumId="10" w15:restartNumberingAfterBreak="0">
     <w:nsid w:val="FFFFFF88"/>
     <w:multiLevelType w:val="singleLevel"/>
-    <w:tmpl w:val="8ED2A75E"/>
+    <w:tmpl w:val="5614A676"/>
     <w:lvl w:ilvl="0">
       <w:start w:val="1"/>
       <w:numFmt w:val="decimal"/>
@@ -693,7 +694,7 @@
   <w:abstractNum w:abstractNumId="11" w15:restartNumberingAfterBreak="0">
     <w:nsid w:val="FFFFFF89"/>
     <w:multiLevelType w:val="singleLevel"/>
-    <w:tmpl w:val="409AD4B6"/>
+    <w:tmpl w:val="7E1A07DC"/>
     <w:lvl w:ilvl="0">
       <w:start w:val="1"/>
       <w:numFmt w:val="bullet"/>
@@ -904,6 +905,13 @@
     <w:lsdException w:name="Light Shading"/>
     <w:lsdException w:name="Light List"/>
     <w:lsdException w:name="Light Grid"/>
+    <w:lsdException w:name="Medium Shading 1"/>
+    <w:lsdException w:name="Medium Shading 2"/>
+    <w:lsdException w:name="Medium List 1"/>
+    <w:lsdException w:name="Medium List 2"/>
+    <w:lsdException w:name="Medium Grid 1"/>
+    <w:lsdException w:name="Medium Grid 2"/>
+    <w:lsdException w:name="Medium Grid 3"/>
     <w:lsdException w:name="Dark List"/>
     <w:lsdException w:name="Colorful Shading"/>
     <w:lsdException w:name="Colorful List"/>
@@ -1105,6 +1113,7 @@
     <w:next w:val="BodyText"/>
     <w:uiPriority w:val="9"/>
     <w:qFormat/>
+    <w:rsid w:val="005D4924"/>
     <w:pPr>
       <w:keepNext/>
       <w:keepLines/>
@@ -1112,12 +1121,15 @@
       <w:outlineLvl w:val="0"/>
     </w:pPr>
     <w:rPr>
-      <w:rFonts w:asciiTheme="majorHAnsi" w:eastAsiaTheme="majorEastAsia" w:hAnsiTheme="majorHAnsi" w:cstheme="majorBidi"/>
+      <w:rFonts w:ascii="Linux Libertine O" w:eastAsiaTheme="majorEastAsia" w:hAnsi="Linux Libertine O" w:cs="Times New Roman (Headings CS)"/>
       <w:b/>
       <w:bCs/>
-      <w:color w:val="345A8A" w:themeColor="accent1" w:themeShade="B5"/>
+      <w:color w:val="000000" w:themeColor="text1"/>
+      <w:kern w:val="20"/>
       <w:sz w:val="32"/>
       <w:szCs w:val="32"/>
+      <w14:ligatures w14:val="standardContextual"/>
+      <w14:numForm w14:val="oldStyle"/>
     </w:rPr>
   </w:style>
   <w:style w:type="paragraph" w:styleId="Heading2">
@@ -1258,9 +1270,11 @@
     <w:basedOn w:val="Normal"/>
     <w:link w:val="BodyTextChar"/>
     <w:qFormat/>
-    <w:rsid w:val="000D7A0E"/>
+    <w:rsid w:val="0001707D"/>
     <w:pPr>
-      <w:spacing w:before="180" w:after="180"/>
+      <w:spacing w:before="180" w:after="180" w:line="480" w:lineRule="auto"/>
+      <w:ind w:firstLine="720"/>
+      <w:jc w:val="both"/>
     </w:pPr>
     <w:rPr>
       <w:rFonts w:ascii="Linux Libertine O" w:hAnsi="Linux Libertine O" w:cs="Times New Roman (Body CS)"/>
@@ -1275,7 +1289,7 @@
     <w:basedOn w:val="BodyText"/>
     <w:next w:val="BodyText"/>
     <w:qFormat/>
-    <w:rsid w:val="000D7A0E"/>
+    <w:rsid w:val="0001707D"/>
   </w:style>
   <w:style w:type="paragraph" w:customStyle="1" w:styleId="Compact">
     <w:name w:val="Compact"/>
@@ -1846,7 +1860,7 @@
     <w:name w:val="Body Text Char"/>
     <w:basedOn w:val="DefaultParagraphFont"/>
     <w:link w:val="BodyText"/>
-    <w:rsid w:val="000D7A0E"/>
+    <w:rsid w:val="0001707D"/>
     <w:rPr>
       <w:rFonts w:ascii="Linux Libertine O" w:hAnsi="Linux Libertine O" w:cs="Times New Roman (Body CS)"/>
       <w:color w:val="000000" w:themeColor="text1"/>

</xml_diff>

<commit_message>
page and line numbers added
</commit_message>
<xml_diff>
--- a/word-styles-reference-01.docx
+++ b/word-styles-reference-01.docx
@@ -3,6 +3,8 @@
 <w:document xmlns:wpc="http://schemas.microsoft.com/office/word/2010/wordprocessingCanvas" xmlns:cx="http://schemas.microsoft.com/office/drawing/2014/chartex" xmlns:cx1="http://schemas.microsoft.com/office/drawing/2015/9/8/chartex" xmlns:cx2="http://schemas.microsoft.com/office/drawing/2015/10/21/chartex" xmlns:cx3="http://schemas.microsoft.com/office/drawing/2016/5/9/chartex" xmlns:cx4="http://schemas.microsoft.com/office/drawing/2016/5/10/chartex" xmlns:cx5="http://schemas.microsoft.com/office/drawing/2016/5/11/chartex" xmlns:cx6="http://schemas.microsoft.com/office/drawing/2016/5/12/chartex" xmlns:cx7="http://schemas.microsoft.com/office/drawing/2016/5/13/chartex" xmlns:cx8="http://schemas.microsoft.com/office/drawing/2016/5/14/chartex" xmlns:mc="http://schemas.openxmlformats.org/markup-compatibility/2006" xmlns:aink="http://schemas.microsoft.com/office/drawing/2016/ink" xmlns:am3d="http://schemas.microsoft.com/office/drawing/2017/model3d" xmlns:o="urn:schemas-microsoft-com:office:office" xmlns:r="http://schemas.openxmlformats.org/officeDocument/2006/relationships" xmlns:m="http://schemas.openxmlformats.org/officeDocument/2006/math" xmlns:v="urn:schemas-microsoft-com:vml" xmlns:wp14="http://schemas.microsoft.com/office/word/2010/wordprocessingDrawing" xmlns:wp="http://schemas.openxmlformats.org/drawingml/2006/wordprocessingDrawing" xmlns:w10="urn:schemas-microsoft-com:office:word" xmlns:w="http://schemas.openxmlformats.org/wordprocessingml/2006/main" xmlns:w14="http://schemas.microsoft.com/office/word/2010/wordml" xmlns:w15="http://schemas.microsoft.com/office/word/2012/wordml" xmlns:w16cid="http://schemas.microsoft.com/office/word/2016/wordml/cid" xmlns:w16se="http://schemas.microsoft.com/office/word/2015/wordml/symex" xmlns:wpg="http://schemas.microsoft.com/office/word/2010/wordprocessingGroup" xmlns:wpi="http://schemas.microsoft.com/office/word/2010/wordprocessingInk" xmlns:wne="http://schemas.microsoft.com/office/word/2006/wordml" xmlns:wps="http://schemas.microsoft.com/office/word/2010/wordprocessingShape" mc:Ignorable="w14 w15 w16se w16cid wp14">
   <w:body>
     <w:p>
+      <w:bookmarkStart w:id="0" w:name="_GoBack"/>
+      <w:bookmarkEnd w:id="0"/>
       <w:r>
         <w:t xml:space="preserve">Eye on a Disk: </w:t>
       </w:r>
@@ -35,8 +37,8 @@
       <w:pPr>
         <w:pStyle w:val="Heading1"/>
       </w:pPr>
-      <w:bookmarkStart w:id="0" w:name="r-markdown"/>
-      <w:bookmarkEnd w:id="0"/>
+      <w:bookmarkStart w:id="1" w:name="r-markdown"/>
+      <w:bookmarkEnd w:id="1"/>
       <w:r>
         <w:t>R Markdown</w:t>
       </w:r>
@@ -178,8 +180,8 @@
       <w:pPr>
         <w:pStyle w:val="Heading2"/>
       </w:pPr>
-      <w:bookmarkStart w:id="1" w:name="including-plots"/>
-      <w:bookmarkEnd w:id="1"/>
+      <w:bookmarkStart w:id="2" w:name="including-plots"/>
+      <w:bookmarkEnd w:id="2"/>
       <w:r>
         <w:t>Including Plots</w:t>
       </w:r>
@@ -296,7 +298,6 @@
             <w:vAlign w:val="center"/>
           </w:tcPr>
           <w:p>
-            <w:bookmarkStart w:id="2" w:name="_GoBack" w:colFirst="2" w:colLast="2"/>
             <w:r>
               <w:t>Tissue</w:t>
             </w:r>
@@ -490,7 +491,6 @@
           </w:p>
         </w:tc>
       </w:tr>
-      <w:bookmarkEnd w:id="2"/>
     </w:tbl>
     <w:p>
       <w:pPr>
@@ -582,9 +582,13 @@
       </w:pPr>
     </w:p>
     <w:sectPr>
+      <w:footerReference w:type="even" r:id="rId10"/>
+      <w:footerReference w:type="default" r:id="rId11"/>
       <w:pgSz w:w="12240" w:h="15840"/>
       <w:pgMar w:top="1440" w:right="1440" w:bottom="1440" w:left="1440" w:header="720" w:footer="720" w:gutter="0"/>
+      <w:lnNumType w:countBy="1" w:restart="continuous"/>
       <w:cols w:space="720"/>
+      <w:docGrid w:linePitch="272"/>
     </w:sectPr>
   </w:body>
 </w:document>
@@ -607,6 +611,123 @@
     </w:p>
   </w:endnote>
 </w:endnotes>
+</file>
+
+<file path=word/footer1.xml><?xml version="1.0" encoding="utf-8"?>
+<w:ftr xmlns:wpc="http://schemas.microsoft.com/office/word/2010/wordprocessingCanvas" xmlns:cx="http://schemas.microsoft.com/office/drawing/2014/chartex" xmlns:cx1="http://schemas.microsoft.com/office/drawing/2015/9/8/chartex" xmlns:cx2="http://schemas.microsoft.com/office/drawing/2015/10/21/chartex" xmlns:cx3="http://schemas.microsoft.com/office/drawing/2016/5/9/chartex" xmlns:cx4="http://schemas.microsoft.com/office/drawing/2016/5/10/chartex" xmlns:cx5="http://schemas.microsoft.com/office/drawing/2016/5/11/chartex" xmlns:cx6="http://schemas.microsoft.com/office/drawing/2016/5/12/chartex" xmlns:cx7="http://schemas.microsoft.com/office/drawing/2016/5/13/chartex" xmlns:cx8="http://schemas.microsoft.com/office/drawing/2016/5/14/chartex" xmlns:mc="http://schemas.openxmlformats.org/markup-compatibility/2006" xmlns:aink="http://schemas.microsoft.com/office/drawing/2016/ink" xmlns:am3d="http://schemas.microsoft.com/office/drawing/2017/model3d" xmlns:o="urn:schemas-microsoft-com:office:office" xmlns:r="http://schemas.openxmlformats.org/officeDocument/2006/relationships" xmlns:m="http://schemas.openxmlformats.org/officeDocument/2006/math" xmlns:v="urn:schemas-microsoft-com:vml" xmlns:wp14="http://schemas.microsoft.com/office/word/2010/wordprocessingDrawing" xmlns:wp="http://schemas.openxmlformats.org/drawingml/2006/wordprocessingDrawing" xmlns:w10="urn:schemas-microsoft-com:office:word" xmlns:w="http://schemas.openxmlformats.org/wordprocessingml/2006/main" xmlns:w14="http://schemas.microsoft.com/office/word/2010/wordml" xmlns:w15="http://schemas.microsoft.com/office/word/2012/wordml" xmlns:w16cid="http://schemas.microsoft.com/office/word/2016/wordml/cid" xmlns:w16se="http://schemas.microsoft.com/office/word/2015/wordml/symex" xmlns:wpg="http://schemas.microsoft.com/office/word/2010/wordprocessingGroup" xmlns:wpi="http://schemas.microsoft.com/office/word/2010/wordprocessingInk" xmlns:wne="http://schemas.microsoft.com/office/word/2006/wordml" xmlns:wps="http://schemas.microsoft.com/office/word/2010/wordprocessingShape" mc:Ignorable="w14 w15 w16se w16cid wp14">
+  <w:sdt>
+    <w:sdtPr>
+      <w:rPr>
+        <w:rStyle w:val="PageNumber"/>
+      </w:rPr>
+      <w:id w:val="666985941"/>
+      <w:docPartObj>
+        <w:docPartGallery w:val="Page Numbers (Bottom of Page)"/>
+        <w:docPartUnique/>
+      </w:docPartObj>
+    </w:sdtPr>
+    <w:sdtContent>
+      <w:p>
+        <w:pPr>
+          <w:pStyle w:val="Footer"/>
+          <w:framePr w:wrap="none" w:vAnchor="text" w:hAnchor="margin" w:xAlign="right" w:y="1"/>
+          <w:rPr>
+            <w:rStyle w:val="PageNumber"/>
+          </w:rPr>
+        </w:pPr>
+        <w:r>
+          <w:rPr>
+            <w:rStyle w:val="PageNumber"/>
+          </w:rPr>
+          <w:fldChar w:fldCharType="begin"/>
+        </w:r>
+        <w:r>
+          <w:rPr>
+            <w:rStyle w:val="PageNumber"/>
+          </w:rPr>
+          <w:instrText xml:space="preserve"> PAGE </w:instrText>
+        </w:r>
+        <w:r>
+          <w:rPr>
+            <w:rStyle w:val="PageNumber"/>
+          </w:rPr>
+          <w:fldChar w:fldCharType="end"/>
+        </w:r>
+      </w:p>
+    </w:sdtContent>
+  </w:sdt>
+  <w:p>
+    <w:pPr>
+      <w:pStyle w:val="Footer"/>
+      <w:ind w:right="360"/>
+    </w:pPr>
+  </w:p>
+</w:ftr>
+</file>
+
+<file path=word/footer2.xml><?xml version="1.0" encoding="utf-8"?>
+<w:ftr xmlns:wpc="http://schemas.microsoft.com/office/word/2010/wordprocessingCanvas" xmlns:cx="http://schemas.microsoft.com/office/drawing/2014/chartex" xmlns:cx1="http://schemas.microsoft.com/office/drawing/2015/9/8/chartex" xmlns:cx2="http://schemas.microsoft.com/office/drawing/2015/10/21/chartex" xmlns:cx3="http://schemas.microsoft.com/office/drawing/2016/5/9/chartex" xmlns:cx4="http://schemas.microsoft.com/office/drawing/2016/5/10/chartex" xmlns:cx5="http://schemas.microsoft.com/office/drawing/2016/5/11/chartex" xmlns:cx6="http://schemas.microsoft.com/office/drawing/2016/5/12/chartex" xmlns:cx7="http://schemas.microsoft.com/office/drawing/2016/5/13/chartex" xmlns:cx8="http://schemas.microsoft.com/office/drawing/2016/5/14/chartex" xmlns:mc="http://schemas.openxmlformats.org/markup-compatibility/2006" xmlns:aink="http://schemas.microsoft.com/office/drawing/2016/ink" xmlns:am3d="http://schemas.microsoft.com/office/drawing/2017/model3d" xmlns:o="urn:schemas-microsoft-com:office:office" xmlns:r="http://schemas.openxmlformats.org/officeDocument/2006/relationships" xmlns:m="http://schemas.openxmlformats.org/officeDocument/2006/math" xmlns:v="urn:schemas-microsoft-com:vml" xmlns:wp14="http://schemas.microsoft.com/office/word/2010/wordprocessingDrawing" xmlns:wp="http://schemas.openxmlformats.org/drawingml/2006/wordprocessingDrawing" xmlns:w10="urn:schemas-microsoft-com:office:word" xmlns:w="http://schemas.openxmlformats.org/wordprocessingml/2006/main" xmlns:w14="http://schemas.microsoft.com/office/word/2010/wordml" xmlns:w15="http://schemas.microsoft.com/office/word/2012/wordml" xmlns:w16cid="http://schemas.microsoft.com/office/word/2016/wordml/cid" xmlns:w16se="http://schemas.microsoft.com/office/word/2015/wordml/symex" xmlns:wpg="http://schemas.microsoft.com/office/word/2010/wordprocessingGroup" xmlns:wpi="http://schemas.microsoft.com/office/word/2010/wordprocessingInk" xmlns:wne="http://schemas.microsoft.com/office/word/2006/wordml" xmlns:wps="http://schemas.microsoft.com/office/word/2010/wordprocessingShape" mc:Ignorable="w14 w15 w16se w16cid wp14">
+  <w:sdt>
+    <w:sdtPr>
+      <w:rPr>
+        <w:rStyle w:val="PageNumber"/>
+      </w:rPr>
+      <w:id w:val="-484709780"/>
+      <w:docPartObj>
+        <w:docPartGallery w:val="Page Numbers (Bottom of Page)"/>
+        <w:docPartUnique/>
+      </w:docPartObj>
+    </w:sdtPr>
+    <w:sdtContent>
+      <w:p>
+        <w:pPr>
+          <w:pStyle w:val="Footer"/>
+          <w:framePr w:wrap="none" w:vAnchor="text" w:hAnchor="margin" w:xAlign="right" w:y="1"/>
+          <w:rPr>
+            <w:rStyle w:val="PageNumber"/>
+          </w:rPr>
+        </w:pPr>
+        <w:r>
+          <w:rPr>
+            <w:rStyle w:val="PageNumber"/>
+          </w:rPr>
+          <w:fldChar w:fldCharType="begin"/>
+        </w:r>
+        <w:r>
+          <w:rPr>
+            <w:rStyle w:val="PageNumber"/>
+          </w:rPr>
+          <w:instrText xml:space="preserve"> PAGE </w:instrText>
+        </w:r>
+        <w:r>
+          <w:rPr>
+            <w:rStyle w:val="PageNumber"/>
+          </w:rPr>
+          <w:fldChar w:fldCharType="separate"/>
+        </w:r>
+        <w:r>
+          <w:rPr>
+            <w:rStyle w:val="PageNumber"/>
+            <w:noProof/>
+          </w:rPr>
+          <w:t>1</w:t>
+        </w:r>
+        <w:r>
+          <w:rPr>
+            <w:rStyle w:val="PageNumber"/>
+          </w:rPr>
+          <w:fldChar w:fldCharType="end"/>
+        </w:r>
+      </w:p>
+    </w:sdtContent>
+  </w:sdt>
+  <w:p>
+    <w:pPr>
+      <w:pStyle w:val="Footer"/>
+      <w:ind w:right="360"/>
+    </w:pPr>
+  </w:p>
+</w:ftr>
 </file>
 
 <file path=word/footnotes.xml><?xml version="1.0" encoding="utf-8"?>
@@ -2168,6 +2289,47 @@
       <w:u w:val="single"/>
     </w:rPr>
   </w:style>
+  <w:style w:type="paragraph" w:styleId="Footer">
+    <w:name w:val="footer"/>
+    <w:basedOn w:val="Normal"/>
+    <w:link w:val="FooterChar"/>
+    <w:unhideWhenUsed/>
+    <w:rsid w:val="00547DD7"/>
+    <w:pPr>
+      <w:tabs>
+        <w:tab w:val="center" w:pos="4680"/>
+        <w:tab w:val="right" w:pos="9360"/>
+      </w:tabs>
+      <w:spacing w:after="0"/>
+    </w:pPr>
+  </w:style>
+  <w:style w:type="character" w:customStyle="1" w:styleId="FooterChar">
+    <w:name w:val="Footer Char"/>
+    <w:basedOn w:val="DefaultParagraphFont"/>
+    <w:link w:val="Footer"/>
+    <w:rsid w:val="00547DD7"/>
+    <w:rPr>
+      <w:rFonts w:ascii="Linux Libertine O" w:hAnsi="Linux Libertine O" w:cs="Times New Roman (Body CS)"/>
+      <w:kern w:val="20"/>
+      <w:sz w:val="20"/>
+      <w14:ligatures w14:val="standardContextual"/>
+      <w14:numForm w14:val="oldStyle"/>
+    </w:rPr>
+  </w:style>
+  <w:style w:type="character" w:styleId="PageNumber">
+    <w:name w:val="page number"/>
+    <w:basedOn w:val="DefaultParagraphFont"/>
+    <w:semiHidden/>
+    <w:unhideWhenUsed/>
+    <w:rsid w:val="00547DD7"/>
+  </w:style>
+  <w:style w:type="character" w:styleId="LineNumber">
+    <w:name w:val="line number"/>
+    <w:basedOn w:val="DefaultParagraphFont"/>
+    <w:semiHidden/>
+    <w:unhideWhenUsed/>
+    <w:rsid w:val="00547DD7"/>
+  </w:style>
 </w:styles>
 </file>
 

</xml_diff>